<commit_message>
Missing translations, reference trivadis
</commit_message>
<xml_diff>
--- a/cv_fquednau_en.docx
+++ b/cv_fquednau_en.docx
@@ -433,7 +433,7 @@
               <w:ind w:left="0"/>
             </w:pPr>
             <w:r>
-              <w:t>Zeitraum</w:t>
+              <w:t>Period</w:t>
             </w:r>
           </w:p>
         </w:tc>
@@ -463,7 +463,7 @@
               <w:ind w:left="0"/>
             </w:pPr>
             <w:r>
-              <w:t>Anmerkungen</w:t>
+              <w:t>Remarks</w:t>
             </w:r>
           </w:p>
         </w:tc>
@@ -2713,15 +2713,7 @@
         <w:rPr>
           <w:lang w:val="en-GB"/>
         </w:rPr>
-        <w:t xml:space="preserve"> This included preparing and introducing a number of changes to the software development process of the team to i</w:t>
-      </w:r>
-      <w:bookmarkStart w:id="0" w:name="_GoBack"/>
-      <w:bookmarkEnd w:id="0"/>
-      <w:r>
-        <w:rPr>
-          <w:lang w:val="en-GB"/>
-        </w:rPr>
-        <w:t>mprove on focussing on features and having a good development flow. Even though the project was cancelled by the US parent company before it could be sold to customers I have learned a great deal about keeping application code simple and focussing team and code on relevant features that bring immediate value to customers.</w:t>
+        <w:t xml:space="preserve"> This included preparing and introducing a number of changes to the software development process of the team to improve on focussing on features and having a good development flow. Even though the project was cancelled by the US parent company before it could be sold to customers I have learned a great deal about keeping application code simple and focussing team and code on relevant features that bring immediate value to customers.</w:t>
       </w:r>
     </w:p>
     <w:p>
@@ -2945,38 +2937,30 @@
             <w:tcW w:w="6658" w:type="dxa"/>
           </w:tcPr>
           <w:p>
-            <w:proofErr w:type="spellStart"/>
-            <w:r>
-              <w:t>Konzeption</w:t>
-            </w:r>
-            <w:proofErr w:type="spellEnd"/>
+            <w:r>
+              <w:t>Design</w:t>
+            </w:r>
             <w:r>
               <w:t xml:space="preserve">, </w:t>
             </w:r>
-            <w:proofErr w:type="spellStart"/>
-            <w:r>
-              <w:t>Architektur</w:t>
-            </w:r>
-            <w:proofErr w:type="spellEnd"/>
+            <w:r>
+              <w:t>Architecture</w:t>
+            </w:r>
             <w:r>
               <w:t xml:space="preserve">, </w:t>
             </w:r>
-            <w:proofErr w:type="spellStart"/>
-            <w:r>
-              <w:t>Präsentation</w:t>
-            </w:r>
-            <w:proofErr w:type="spellEnd"/>
+            <w:r>
+              <w:t>Presentation</w:t>
+            </w:r>
             <w:r>
               <w:t xml:space="preserve">, </w:t>
             </w:r>
             <w:r>
               <w:t xml:space="preserve">Coaching, </w:t>
             </w:r>
-            <w:proofErr w:type="spellStart"/>
-            <w:r>
-              <w:t>Entwicklung</w:t>
-            </w:r>
-            <w:proofErr w:type="spellEnd"/>
+            <w:r>
+              <w:t>Development</w:t>
+            </w:r>
             <w:r>
               <w:t>, Review/Assessment</w:t>
             </w:r>
@@ -3491,7 +3475,7 @@
         <w:rPr>
           <w:lang w:val="en-GB"/>
         </w:rPr>
-        <w:t xml:space="preserve">Additionally you can find most of my </w:t>
+        <w:t xml:space="preserve">Additionally you can find my </w:t>
       </w:r>
       <w:r>
         <w:rPr>
@@ -3518,7 +3502,13 @@
         <w:rPr>
           <w:lang w:val="en-GB"/>
         </w:rPr>
-        <w:t xml:space="preserve"> giving you a chance to judge my programming skills</w:t>
+        <w:t xml:space="preserve">, </w:t>
+      </w:r>
+      <w:r>
+        <w:rPr>
+          <w:lang w:val="en-GB"/>
+        </w:rPr>
+        <w:t>giving you a chance to judge my programming skills</w:t>
       </w:r>
       <w:r>
         <w:rPr>
@@ -3545,73 +3535,140 @@
     <w:p>
       <w:pPr>
         <w:divId w:val="1778669982"/>
+        <w:rPr>
+          <w:lang w:val="en-GB"/>
+        </w:rPr>
       </w:pPr>
       <w:r>
         <w:rPr>
           <w:i/>
           <w:iCs/>
+          <w:lang w:val="en-GB"/>
         </w:rPr>
         <w:t>Software</w:t>
       </w:r>
       <w:r>
+        <w:rPr>
+          <w:lang w:val="en-GB"/>
+        </w:rPr>
         <w:t xml:space="preserve"> </w:t>
       </w:r>
       <w:r>
+        <w:rPr>
+          <w:lang w:val="en-GB"/>
+        </w:rPr>
         <w:t>–</w:t>
       </w:r>
       <w:r>
+        <w:rPr>
+          <w:lang w:val="en-GB"/>
+        </w:rPr>
         <w:t xml:space="preserve"> </w:t>
       </w:r>
       <w:r>
-        <w:t>Auch i</w:t>
-      </w:r>
-      <w:r>
-        <w:t xml:space="preserve">n meiner Freizeit </w:t>
-      </w:r>
-      <w:r>
-        <w:t>arbeite ich gerne am Computer. Hier beschäftige ich mich mit anderen Programmiersprachen, arbeite an Open Source-Projekten und lerne zurzeit Programmierung und Nutzung neuronaler Netzwerke</w:t>
-      </w:r>
-      <w:r>
+        <w:rPr>
+          <w:lang w:val="en-GB"/>
+        </w:rPr>
+        <w:t>I also like to work with software in my spare time. I use this time to learn about other programming languages</w:t>
+      </w:r>
+      <w:r>
+        <w:rPr>
+          <w:lang w:val="en-GB"/>
+        </w:rPr>
+        <w:t xml:space="preserve"> or</w:t>
+      </w:r>
+      <w:r>
+        <w:rPr>
+          <w:lang w:val="en-GB"/>
+        </w:rPr>
+        <w:t xml:space="preserve"> contribute to Open Source projects useful to my work</w:t>
+      </w:r>
+      <w:r>
+        <w:rPr>
+          <w:lang w:val="en-GB"/>
+        </w:rPr>
         <w:t xml:space="preserve">. </w:t>
       </w:r>
       <w:r>
+        <w:rPr>
+          <w:lang w:val="en-GB"/>
+        </w:rPr>
+        <w:t>Currently I am learning how to program and use neural networks</w:t>
+      </w:r>
+      <w:r>
+        <w:rPr>
+          <w:lang w:val="en-GB"/>
+        </w:rPr>
+        <w:t xml:space="preserve">. </w:t>
+      </w:r>
+      <w:bookmarkStart w:id="0" w:name="_GoBack"/>
+      <w:bookmarkEnd w:id="0"/>
+      <w:r>
+        <w:rPr>
+          <w:lang w:val="en-GB"/>
+        </w:rPr>
         <w:br/>
       </w:r>
       <w:r>
+        <w:rPr>
+          <w:lang w:val="en-GB"/>
+        </w:rPr>
         <w:br/>
       </w:r>
       <w:r>
         <w:rPr>
           <w:i/>
           <w:iCs/>
-        </w:rPr>
-        <w:t>Familie</w:t>
-      </w:r>
-      <w:r>
+          <w:lang w:val="en-GB"/>
+        </w:rPr>
+        <w:t>Family</w:t>
+      </w:r>
+      <w:r>
+        <w:rPr>
+          <w:lang w:val="en-GB"/>
+        </w:rPr>
         <w:t xml:space="preserve"> </w:t>
       </w:r>
       <w:r>
+        <w:rPr>
+          <w:lang w:val="en-GB"/>
+        </w:rPr>
         <w:t>–</w:t>
       </w:r>
       <w:r>
-        <w:t xml:space="preserve"> die</w:t>
-      </w:r>
-      <w:r>
-        <w:t xml:space="preserve"> Familie </w:t>
-      </w:r>
-      <w:r>
-        <w:t xml:space="preserve">ist </w:t>
-      </w:r>
-      <w:r>
-        <w:t xml:space="preserve">ein wichtiges Element </w:t>
-      </w:r>
-      <w:r>
-        <w:t xml:space="preserve">des Rückzugs und der Entspannung </w:t>
-      </w:r>
-      <w:r>
-        <w:t xml:space="preserve">im Leben. </w:t>
-      </w:r>
-      <w:r>
+        <w:rPr>
+          <w:lang w:val="en-GB"/>
+        </w:rPr>
+        <w:t xml:space="preserve"> </w:t>
+      </w:r>
+      <w:r>
+        <w:rPr>
+          <w:lang w:val="en-GB"/>
+        </w:rPr>
+        <w:t xml:space="preserve">The family is an important element of </w:t>
+      </w:r>
+      <w:r>
+        <w:rPr>
+          <w:lang w:val="en-GB"/>
+        </w:rPr>
+        <w:t xml:space="preserve">retreat, </w:t>
+      </w:r>
+      <w:r>
+        <w:rPr>
+          <w:lang w:val="en-GB"/>
+        </w:rPr>
+        <w:t>relaxation and support.</w:t>
+      </w:r>
+      <w:r>
+        <w:rPr>
+          <w:lang w:val="en-GB"/>
+        </w:rPr>
+        <w:t xml:space="preserve"> </w:t>
+      </w:r>
+      <w:r>
+        <w:rPr>
+          <w:lang w:val="en-GB"/>
+        </w:rPr>
         <w:br/>
       </w:r>
     </w:p>
@@ -3685,7 +3742,7 @@
           <w:rPr>
             <w:noProof/>
           </w:rPr>
-          <w:t>4</w:t>
+          <w:t>5</w:t>
         </w:r>
         <w:r>
           <w:rPr>
@@ -3788,7 +3845,7 @@
         <v:path o:extrusionok="f" gradientshapeok="t" o:connecttype="rect"/>
         <o:lock v:ext="edit" aspectratio="t"/>
       </v:shapetype>
-      <v:shape id="_x0000_i1055" type="#_x0000_t75" style="width:11.15pt;height:11.15pt" o:bullet="t">
+      <v:shape id="_x0000_i1028" type="#_x0000_t75" style="width:11.25pt;height:11.25pt" o:bullet="t">
         <v:imagedata r:id="rId1" o:title=""/>
       </v:shape>
     </w:pict>

</xml_diff>

<commit_message>
Update of english cv
</commit_message>
<xml_diff>
--- a/cv_fquednau_en.docx
+++ b/cv_fquednau_en.docx
@@ -1,6 +1,6 @@
 
 <file path=word/document.xml><?xml version="1.0" encoding="utf-8"?>
-<w:document xmlns:wpc="http://schemas.microsoft.com/office/word/2010/wordprocessingCanvas" xmlns:cx="http://schemas.microsoft.com/office/drawing/2014/chartex" xmlns:cx1="http://schemas.microsoft.com/office/drawing/2015/9/8/chartex" xmlns:cx2="http://schemas.microsoft.com/office/drawing/2015/10/21/chartex" xmlns:cx3="http://schemas.microsoft.com/office/drawing/2016/5/9/chartex" xmlns:cx4="http://schemas.microsoft.com/office/drawing/2016/5/10/chartex" xmlns:cx5="http://schemas.microsoft.com/office/drawing/2016/5/11/chartex" xmlns:cx6="http://schemas.microsoft.com/office/drawing/2016/5/12/chartex" xmlns:cx7="http://schemas.microsoft.com/office/drawing/2016/5/13/chartex" xmlns:cx8="http://schemas.microsoft.com/office/drawing/2016/5/14/chartex" xmlns:mc="http://schemas.openxmlformats.org/markup-compatibility/2006" xmlns:o="urn:schemas-microsoft-com:office:office" xmlns:r="http://schemas.openxmlformats.org/officeDocument/2006/relationships" xmlns:m="http://schemas.openxmlformats.org/officeDocument/2006/math" xmlns:v="urn:schemas-microsoft-com:vml" xmlns:wp14="http://schemas.microsoft.com/office/word/2010/wordprocessingDrawing" xmlns:wp="http://schemas.openxmlformats.org/drawingml/2006/wordprocessingDrawing" xmlns:w10="urn:schemas-microsoft-com:office:word" xmlns:w="http://schemas.openxmlformats.org/wordprocessingml/2006/main" xmlns:w14="http://schemas.microsoft.com/office/word/2010/wordml" xmlns:w15="http://schemas.microsoft.com/office/word/2012/wordml" xmlns:w16se="http://schemas.microsoft.com/office/word/2015/wordml/symex" xmlns:wpg="http://schemas.microsoft.com/office/word/2010/wordprocessingGroup" xmlns:wpi="http://schemas.microsoft.com/office/word/2010/wordprocessingInk" xmlns:wne="http://schemas.microsoft.com/office/word/2006/wordml" xmlns:wps="http://schemas.microsoft.com/office/word/2010/wordprocessingShape" mc:Ignorable="w14 w15 w16se wp14">
+<w:document xmlns:wpc="http://schemas.microsoft.com/office/word/2010/wordprocessingCanvas" xmlns:mo="http://schemas.microsoft.com/office/mac/office/2008/main" xmlns:mc="http://schemas.openxmlformats.org/markup-compatibility/2006" xmlns:mv="urn:schemas-microsoft-com:mac:vml" xmlns:o="urn:schemas-microsoft-com:office:office" xmlns:r="http://schemas.openxmlformats.org/officeDocument/2006/relationships" xmlns:m="http://schemas.openxmlformats.org/officeDocument/2006/math" xmlns:v="urn:schemas-microsoft-com:vml" xmlns:wp14="http://schemas.microsoft.com/office/word/2010/wordprocessingDrawing" xmlns:wp="http://schemas.openxmlformats.org/drawingml/2006/wordprocessingDrawing" xmlns:w10="urn:schemas-microsoft-com:office:word" xmlns:w="http://schemas.openxmlformats.org/wordprocessingml/2006/main" xmlns:w14="http://schemas.microsoft.com/office/word/2010/wordml" xmlns:w15="http://schemas.microsoft.com/office/word/2012/wordml" xmlns:wpg="http://schemas.microsoft.com/office/word/2010/wordprocessingGroup" xmlns:wpi="http://schemas.microsoft.com/office/word/2010/wordprocessingInk" xmlns:wne="http://schemas.microsoft.com/office/word/2006/wordml" xmlns:wps="http://schemas.microsoft.com/office/word/2010/wordprocessingShape" mc:Ignorable="w14 w15 wp14">
   <w:body>
     <w:p>
       <w:pPr>
@@ -142,8 +142,6 @@
                 <w:t>fquednau@realfiction.net</w:t>
               </w:r>
             </w:hyperlink>
-            <w:bookmarkStart w:id="0" w:name="_GoBack"/>
-            <w:bookmarkEnd w:id="0"/>
             <w:r>
               <w:rPr>
                 <w:sz w:val="28"/>
@@ -291,9 +289,10 @@
                 <w:noProof/>
                 <w:sz w:val="18"/>
                 <w:szCs w:val="18"/>
+                <w:lang w:val="en-US" w:eastAsia="en-US"/>
               </w:rPr>
               <w:drawing>
-                <wp:inline distT="0" distB="0" distL="0" distR="0">
+                <wp:inline distT="0" distB="0" distL="0" distR="0" wp14:anchorId="7C43C62B" wp14:editId="4F165E2D">
                   <wp:extent cx="2520696" cy="2340864"/>
                   <wp:effectExtent l="0" t="0" r="0" b="2540"/>
                   <wp:docPr id="1" name="Picture 1"/>
@@ -690,7 +689,15 @@
               <w:rPr>
                 <w:lang w:val="en-GB"/>
               </w:rPr>
-              <w:t xml:space="preserve">The aim of the Engineering degree provided by the University of Surrey is to give the student a broad knowledge of a number of engineering disciplines. The 'Engineering with Business Management' bachelor course also aimed at providing basic business management skills. However, my marks justified the enrolment for a </w:t>
+              <w:t xml:space="preserve">The aim of the Engineering degree </w:t>
+            </w:r>
+            <w:bookmarkStart w:id="0" w:name="_GoBack"/>
+            <w:bookmarkEnd w:id="0"/>
+            <w:r>
+              <w:rPr>
+                <w:lang w:val="en-GB"/>
+              </w:rPr>
+              <w:t xml:space="preserve">is to give the student a broad knowledge of a number of engineering disciplines. The 'Engineering with Business Management' bachelor course also aimed at providing basic business management skills. However, my marks justified the enrolment for a </w:t>
             </w:r>
             <w:proofErr w:type="spellStart"/>
             <w:r>
@@ -774,7 +781,19 @@
         <w:rPr>
           <w:lang w:val="en-GB"/>
         </w:rPr>
-        <w:t xml:space="preserve"> – Today: S</w:t>
+        <w:t xml:space="preserve"> – </w:t>
+      </w:r>
+      <w:r>
+        <w:rPr>
+          <w:lang w:val="en-GB"/>
+        </w:rPr>
+        <w:t>05/2017</w:t>
+      </w:r>
+      <w:r>
+        <w:rPr>
+          <w:lang w:val="en-GB"/>
+        </w:rPr>
+        <w:t>: S</w:t>
       </w:r>
       <w:r>
         <w:rPr>
@@ -813,6 +832,88 @@
           <w:lang w:val="en-GB"/>
         </w:rPr>
         <w:t xml:space="preserve"> (Basel, CH)</w:t>
+      </w:r>
+    </w:p>
+    <w:p>
+      <w:pPr>
+        <w:divId w:val="1778669982"/>
+        <w:rPr>
+          <w:lang w:val="en-GB"/>
+        </w:rPr>
+      </w:pPr>
+      <w:r>
+        <w:rPr>
+          <w:lang w:val="en-GB"/>
+        </w:rPr>
+        <w:t xml:space="preserve">Helped to transform and migrate a legacy .NET application away from a Host-based backend towards an integration with SAP finance and reinsurance modules. This has allowed the business to carry on using the application and saving the investment and know-how put into the application while rectifying numerous shortcomings within the code base and introducing a compelling UI based on the react framework in those areas that </w:t>
+      </w:r>
+      <w:r>
+        <w:rPr>
+          <w:lang w:val="en-GB"/>
+        </w:rPr>
+        <w:t>were redesigned.</w:t>
+      </w:r>
+    </w:p>
+    <w:p>
+      <w:pPr>
+        <w:divId w:val="1778669982"/>
+        <w:rPr>
+          <w:lang w:val="en-GB"/>
+        </w:rPr>
+      </w:pPr>
+      <w:r>
+        <w:rPr>
+          <w:lang w:val="en-GB"/>
+        </w:rPr>
+        <w:t>Assessed and prototyped the usage of a graph database (Neo4J) as persistence backend for a new application whose development was beginning to start. The persistence model developed also allowed to store data in a bi-temporal fashion.</w:t>
+      </w:r>
+    </w:p>
+    <w:p>
+      <w:pPr>
+        <w:divId w:val="1778669982"/>
+        <w:rPr>
+          <w:lang w:val="en-GB"/>
+        </w:rPr>
+      </w:pPr>
+      <w:r>
+        <w:rPr>
+          <w:b/>
+          <w:lang w:val="en-GB"/>
+        </w:rPr>
+        <w:t>Technologies</w:t>
+      </w:r>
+      <w:r>
+        <w:rPr>
+          <w:b/>
+          <w:lang w:val="en-GB"/>
+        </w:rPr>
+        <w:t xml:space="preserve">: </w:t>
+      </w:r>
+      <w:r>
+        <w:rPr>
+          <w:lang w:val="en-GB"/>
+        </w:rPr>
+        <w:t>.NET</w:t>
+      </w:r>
+      <w:r>
+        <w:rPr>
+          <w:lang w:val="en-GB"/>
+        </w:rPr>
+        <w:t xml:space="preserve">, JavaScript, react, redux, Neo4J, Java, </w:t>
+      </w:r>
+      <w:proofErr w:type="spellStart"/>
+      <w:r>
+        <w:rPr>
+          <w:lang w:val="en-GB"/>
+        </w:rPr>
+        <w:t>Kotlin</w:t>
+      </w:r>
+      <w:proofErr w:type="spellEnd"/>
+      <w:r>
+        <w:rPr>
+          <w:lang w:val="en-GB"/>
+        </w:rPr>
+        <w:t>.</w:t>
       </w:r>
     </w:p>
     <w:p>
@@ -1123,6 +1224,7 @@
           <w:b/>
           <w:lang w:val="en-GB"/>
         </w:rPr>
+        <w:lastRenderedPageBreak/>
         <w:t>Technologies</w:t>
       </w:r>
       <w:r>
@@ -1287,14 +1389,7 @@
         <w:rPr>
           <w:lang w:val="en-GB"/>
         </w:rPr>
-        <w:t xml:space="preserve">Coaching, design and implementation of a WPF-Frontend which allows to control and </w:t>
-      </w:r>
-      <w:r>
-        <w:rPr>
-          <w:lang w:val="en-GB"/>
-        </w:rPr>
-        <w:lastRenderedPageBreak/>
-        <w:t xml:space="preserve">maintain </w:t>
+        <w:t xml:space="preserve">Coaching, design and implementation of a WPF-Frontend which allows to control and maintain </w:t>
       </w:r>
       <w:proofErr w:type="spellStart"/>
       <w:r>
@@ -1782,6 +1877,7 @@
           <w:iCs/>
           <w:lang w:val="en-GB"/>
         </w:rPr>
+        <w:lastRenderedPageBreak/>
         <w:t>IT-</w:t>
       </w:r>
       <w:r>
@@ -2020,7 +2116,6 @@
         <w:rPr>
           <w:lang w:val="en-GB"/>
         </w:rPr>
-        <w:lastRenderedPageBreak/>
         <w:br/>
       </w:r>
     </w:p>
@@ -2404,7 +2499,13 @@
         <w:divId w:val="1778669982"/>
       </w:pPr>
       <w:r>
-        <w:t>French –Basic</w:t>
+        <w:t>French –</w:t>
+      </w:r>
+      <w:r>
+        <w:t xml:space="preserve"> </w:t>
+      </w:r>
+      <w:r>
+        <w:t>Basic</w:t>
       </w:r>
     </w:p>
     <w:tbl>
@@ -2592,6 +2693,9 @@
               <w:t>RavenDB</w:t>
             </w:r>
             <w:proofErr w:type="spellEnd"/>
+            <w:r>
+              <w:t>, Neo4J</w:t>
+            </w:r>
           </w:p>
         </w:tc>
       </w:tr>
@@ -2625,10 +2729,10 @@
               <w:t>hell</w:t>
             </w:r>
             <w:r>
-              <w:t>, Sublime text editor</w:t>
-            </w:r>
-            <w:r>
-              <w:t>, cli tools</w:t>
+              <w:t xml:space="preserve">, </w:t>
+            </w:r>
+            <w:r>
+              <w:t>cli</w:t>
             </w:r>
           </w:p>
         </w:tc>
@@ -2883,6 +2987,12 @@
               <w:rPr>
                 <w:lang w:val="en-GB"/>
               </w:rPr>
+              <w:t>OSX</w:t>
+            </w:r>
+            <w:r>
+              <w:rPr>
+                <w:lang w:val="en-GB"/>
+              </w:rPr>
               <w:br/>
             </w:r>
             <w:r>
@@ -2922,13 +3032,6 @@
                 <w:lang w:val="en-GB"/>
               </w:rPr>
               <w:t>,</w:t>
-            </w:r>
-            <w:r>
-              <w:rPr>
-                <w:lang w:val="en-GB"/>
-              </w:rPr>
-              <w:br/>
-              <w:t>getting better with OSX &amp; associated technologies on my new MBP</w:t>
             </w:r>
           </w:p>
         </w:tc>
@@ -3272,7 +3375,7 @@
 </file>
 
 <file path=word/endnotes.xml><?xml version="1.0" encoding="utf-8"?>
-<w:endnotes xmlns:wpc="http://schemas.microsoft.com/office/word/2010/wordprocessingCanvas" xmlns:cx="http://schemas.microsoft.com/office/drawing/2014/chartex" xmlns:cx1="http://schemas.microsoft.com/office/drawing/2015/9/8/chartex" xmlns:cx2="http://schemas.microsoft.com/office/drawing/2015/10/21/chartex" xmlns:cx3="http://schemas.microsoft.com/office/drawing/2016/5/9/chartex" xmlns:cx4="http://schemas.microsoft.com/office/drawing/2016/5/10/chartex" xmlns:cx5="http://schemas.microsoft.com/office/drawing/2016/5/11/chartex" xmlns:cx6="http://schemas.microsoft.com/office/drawing/2016/5/12/chartex" xmlns:cx7="http://schemas.microsoft.com/office/drawing/2016/5/13/chartex" xmlns:cx8="http://schemas.microsoft.com/office/drawing/2016/5/14/chartex" xmlns:mc="http://schemas.openxmlformats.org/markup-compatibility/2006" xmlns:o="urn:schemas-microsoft-com:office:office" xmlns:r="http://schemas.openxmlformats.org/officeDocument/2006/relationships" xmlns:m="http://schemas.openxmlformats.org/officeDocument/2006/math" xmlns:v="urn:schemas-microsoft-com:vml" xmlns:wp14="http://schemas.microsoft.com/office/word/2010/wordprocessingDrawing" xmlns:wp="http://schemas.openxmlformats.org/drawingml/2006/wordprocessingDrawing" xmlns:w10="urn:schemas-microsoft-com:office:word" xmlns:w="http://schemas.openxmlformats.org/wordprocessingml/2006/main" xmlns:w14="http://schemas.microsoft.com/office/word/2010/wordml" xmlns:w15="http://schemas.microsoft.com/office/word/2012/wordml" xmlns:w16se="http://schemas.microsoft.com/office/word/2015/wordml/symex" xmlns:wpg="http://schemas.microsoft.com/office/word/2010/wordprocessingGroup" xmlns:wpi="http://schemas.microsoft.com/office/word/2010/wordprocessingInk" xmlns:wne="http://schemas.microsoft.com/office/word/2006/wordml" xmlns:wps="http://schemas.microsoft.com/office/word/2010/wordprocessingShape" mc:Ignorable="w14 w15 w16se wp14">
+<w:endnotes xmlns:wpc="http://schemas.microsoft.com/office/word/2010/wordprocessingCanvas" xmlns:mo="http://schemas.microsoft.com/office/mac/office/2008/main" xmlns:mc="http://schemas.openxmlformats.org/markup-compatibility/2006" xmlns:mv="urn:schemas-microsoft-com:mac:vml" xmlns:o="urn:schemas-microsoft-com:office:office" xmlns:r="http://schemas.openxmlformats.org/officeDocument/2006/relationships" xmlns:m="http://schemas.openxmlformats.org/officeDocument/2006/math" xmlns:v="urn:schemas-microsoft-com:vml" xmlns:wp14="http://schemas.microsoft.com/office/word/2010/wordprocessingDrawing" xmlns:wp="http://schemas.openxmlformats.org/drawingml/2006/wordprocessingDrawing" xmlns:w10="urn:schemas-microsoft-com:office:word" xmlns:w="http://schemas.openxmlformats.org/wordprocessingml/2006/main" xmlns:w14="http://schemas.microsoft.com/office/word/2010/wordml" xmlns:w15="http://schemas.microsoft.com/office/word/2012/wordml" xmlns:wpg="http://schemas.microsoft.com/office/word/2010/wordprocessingGroup" xmlns:wpi="http://schemas.microsoft.com/office/word/2010/wordprocessingInk" xmlns:wne="http://schemas.microsoft.com/office/word/2006/wordml" xmlns:wps="http://schemas.microsoft.com/office/word/2010/wordprocessingShape" mc:Ignorable="w14 w15 wp14">
   <w:endnote w:type="separator" w:id="-1">
     <w:p>
       <w:pPr>
@@ -3297,7 +3400,7 @@
 </file>
 
 <file path=word/footer1.xml><?xml version="1.0" encoding="utf-8"?>
-<w:ftr xmlns:wpc="http://schemas.microsoft.com/office/word/2010/wordprocessingCanvas" xmlns:cx="http://schemas.microsoft.com/office/drawing/2014/chartex" xmlns:cx1="http://schemas.microsoft.com/office/drawing/2015/9/8/chartex" xmlns:cx2="http://schemas.microsoft.com/office/drawing/2015/10/21/chartex" xmlns:cx3="http://schemas.microsoft.com/office/drawing/2016/5/9/chartex" xmlns:cx4="http://schemas.microsoft.com/office/drawing/2016/5/10/chartex" xmlns:cx5="http://schemas.microsoft.com/office/drawing/2016/5/11/chartex" xmlns:cx6="http://schemas.microsoft.com/office/drawing/2016/5/12/chartex" xmlns:cx7="http://schemas.microsoft.com/office/drawing/2016/5/13/chartex" xmlns:cx8="http://schemas.microsoft.com/office/drawing/2016/5/14/chartex" xmlns:mc="http://schemas.openxmlformats.org/markup-compatibility/2006" xmlns:o="urn:schemas-microsoft-com:office:office" xmlns:r="http://schemas.openxmlformats.org/officeDocument/2006/relationships" xmlns:m="http://schemas.openxmlformats.org/officeDocument/2006/math" xmlns:v="urn:schemas-microsoft-com:vml" xmlns:wp14="http://schemas.microsoft.com/office/word/2010/wordprocessingDrawing" xmlns:wp="http://schemas.openxmlformats.org/drawingml/2006/wordprocessingDrawing" xmlns:w10="urn:schemas-microsoft-com:office:word" xmlns:w="http://schemas.openxmlformats.org/wordprocessingml/2006/main" xmlns:w14="http://schemas.microsoft.com/office/word/2010/wordml" xmlns:w15="http://schemas.microsoft.com/office/word/2012/wordml" xmlns:w16se="http://schemas.microsoft.com/office/word/2015/wordml/symex" xmlns:wpg="http://schemas.microsoft.com/office/word/2010/wordprocessingGroup" xmlns:wpi="http://schemas.microsoft.com/office/word/2010/wordprocessingInk" xmlns:wne="http://schemas.microsoft.com/office/word/2006/wordml" xmlns:wps="http://schemas.microsoft.com/office/word/2010/wordprocessingShape" mc:Ignorable="w14 w15 w16se wp14">
+<w:ftr xmlns:wpc="http://schemas.microsoft.com/office/word/2010/wordprocessingCanvas" xmlns:mo="http://schemas.microsoft.com/office/mac/office/2008/main" xmlns:mc="http://schemas.openxmlformats.org/markup-compatibility/2006" xmlns:mv="urn:schemas-microsoft-com:mac:vml" xmlns:o="urn:schemas-microsoft-com:office:office" xmlns:r="http://schemas.openxmlformats.org/officeDocument/2006/relationships" xmlns:m="http://schemas.openxmlformats.org/officeDocument/2006/math" xmlns:v="urn:schemas-microsoft-com:vml" xmlns:wp14="http://schemas.microsoft.com/office/word/2010/wordprocessingDrawing" xmlns:wp="http://schemas.openxmlformats.org/drawingml/2006/wordprocessingDrawing" xmlns:w10="urn:schemas-microsoft-com:office:word" xmlns:w="http://schemas.openxmlformats.org/wordprocessingml/2006/main" xmlns:w14="http://schemas.microsoft.com/office/word/2010/wordml" xmlns:w15="http://schemas.microsoft.com/office/word/2012/wordml" xmlns:wpg="http://schemas.microsoft.com/office/word/2010/wordprocessingGroup" xmlns:wpi="http://schemas.microsoft.com/office/word/2010/wordprocessingInk" xmlns:wne="http://schemas.microsoft.com/office/word/2006/wordml" xmlns:wps="http://schemas.microsoft.com/office/word/2010/wordprocessingShape" mc:Ignorable="w14 w15 wp14">
   <w:sdt>
     <w:sdtPr>
       <w:id w:val="-1594169942"/>
@@ -3330,7 +3433,7 @@
           <w:rPr>
             <w:noProof/>
           </w:rPr>
-          <w:t>5</w:t>
+          <w:t>1</w:t>
         </w:r>
         <w:r>
           <w:rPr>
@@ -3386,7 +3489,7 @@
 </file>
 
 <file path=word/footnotes.xml><?xml version="1.0" encoding="utf-8"?>
-<w:footnotes xmlns:wpc="http://schemas.microsoft.com/office/word/2010/wordprocessingCanvas" xmlns:cx="http://schemas.microsoft.com/office/drawing/2014/chartex" xmlns:cx1="http://schemas.microsoft.com/office/drawing/2015/9/8/chartex" xmlns:cx2="http://schemas.microsoft.com/office/drawing/2015/10/21/chartex" xmlns:cx3="http://schemas.microsoft.com/office/drawing/2016/5/9/chartex" xmlns:cx4="http://schemas.microsoft.com/office/drawing/2016/5/10/chartex" xmlns:cx5="http://schemas.microsoft.com/office/drawing/2016/5/11/chartex" xmlns:cx6="http://schemas.microsoft.com/office/drawing/2016/5/12/chartex" xmlns:cx7="http://schemas.microsoft.com/office/drawing/2016/5/13/chartex" xmlns:cx8="http://schemas.microsoft.com/office/drawing/2016/5/14/chartex" xmlns:mc="http://schemas.openxmlformats.org/markup-compatibility/2006" xmlns:o="urn:schemas-microsoft-com:office:office" xmlns:r="http://schemas.openxmlformats.org/officeDocument/2006/relationships" xmlns:m="http://schemas.openxmlformats.org/officeDocument/2006/math" xmlns:v="urn:schemas-microsoft-com:vml" xmlns:wp14="http://schemas.microsoft.com/office/word/2010/wordprocessingDrawing" xmlns:wp="http://schemas.openxmlformats.org/drawingml/2006/wordprocessingDrawing" xmlns:w10="urn:schemas-microsoft-com:office:word" xmlns:w="http://schemas.openxmlformats.org/wordprocessingml/2006/main" xmlns:w14="http://schemas.microsoft.com/office/word/2010/wordml" xmlns:w15="http://schemas.microsoft.com/office/word/2012/wordml" xmlns:w16se="http://schemas.microsoft.com/office/word/2015/wordml/symex" xmlns:wpg="http://schemas.microsoft.com/office/word/2010/wordprocessingGroup" xmlns:wpi="http://schemas.microsoft.com/office/word/2010/wordprocessingInk" xmlns:wne="http://schemas.microsoft.com/office/word/2006/wordml" xmlns:wps="http://schemas.microsoft.com/office/word/2010/wordprocessingShape" mc:Ignorable="w14 w15 w16se wp14">
+<w:footnotes xmlns:wpc="http://schemas.microsoft.com/office/word/2010/wordprocessingCanvas" xmlns:mo="http://schemas.microsoft.com/office/mac/office/2008/main" xmlns:mc="http://schemas.openxmlformats.org/markup-compatibility/2006" xmlns:mv="urn:schemas-microsoft-com:mac:vml" xmlns:o="urn:schemas-microsoft-com:office:office" xmlns:r="http://schemas.openxmlformats.org/officeDocument/2006/relationships" xmlns:m="http://schemas.openxmlformats.org/officeDocument/2006/math" xmlns:v="urn:schemas-microsoft-com:vml" xmlns:wp14="http://schemas.microsoft.com/office/word/2010/wordprocessingDrawing" xmlns:wp="http://schemas.openxmlformats.org/drawingml/2006/wordprocessingDrawing" xmlns:w10="urn:schemas-microsoft-com:office:word" xmlns:w="http://schemas.openxmlformats.org/wordprocessingml/2006/main" xmlns:w14="http://schemas.microsoft.com/office/word/2010/wordml" xmlns:w15="http://schemas.microsoft.com/office/word/2012/wordml" xmlns:wpg="http://schemas.microsoft.com/office/word/2010/wordprocessingGroup" xmlns:wpi="http://schemas.microsoft.com/office/word/2010/wordprocessingInk" xmlns:wne="http://schemas.microsoft.com/office/word/2006/wordml" xmlns:wps="http://schemas.microsoft.com/office/word/2010/wordprocessingShape" mc:Ignorable="w14 w15 wp14">
   <w:footnote w:type="separator" w:id="-1">
     <w:p>
       <w:pPr>
@@ -3411,7 +3514,7 @@
 </file>
 
 <file path=word/numbering.xml><?xml version="1.0" encoding="utf-8"?>
-<w:numbering xmlns:wpc="http://schemas.microsoft.com/office/word/2010/wordprocessingCanvas" xmlns:cx="http://schemas.microsoft.com/office/drawing/2014/chartex" xmlns:cx1="http://schemas.microsoft.com/office/drawing/2015/9/8/chartex" xmlns:cx2="http://schemas.microsoft.com/office/drawing/2015/10/21/chartex" xmlns:cx3="http://schemas.microsoft.com/office/drawing/2016/5/9/chartex" xmlns:cx4="http://schemas.microsoft.com/office/drawing/2016/5/10/chartex" xmlns:cx5="http://schemas.microsoft.com/office/drawing/2016/5/11/chartex" xmlns:cx6="http://schemas.microsoft.com/office/drawing/2016/5/12/chartex" xmlns:cx7="http://schemas.microsoft.com/office/drawing/2016/5/13/chartex" xmlns:cx8="http://schemas.microsoft.com/office/drawing/2016/5/14/chartex" xmlns:mc="http://schemas.openxmlformats.org/markup-compatibility/2006" xmlns:o="urn:schemas-microsoft-com:office:office" xmlns:r="http://schemas.openxmlformats.org/officeDocument/2006/relationships" xmlns:m="http://schemas.openxmlformats.org/officeDocument/2006/math" xmlns:v="urn:schemas-microsoft-com:vml" xmlns:wp14="http://schemas.microsoft.com/office/word/2010/wordprocessingDrawing" xmlns:wp="http://schemas.openxmlformats.org/drawingml/2006/wordprocessingDrawing" xmlns:w10="urn:schemas-microsoft-com:office:word" xmlns:w="http://schemas.openxmlformats.org/wordprocessingml/2006/main" xmlns:w14="http://schemas.microsoft.com/office/word/2010/wordml" xmlns:w15="http://schemas.microsoft.com/office/word/2012/wordml" xmlns:w16se="http://schemas.microsoft.com/office/word/2015/wordml/symex" xmlns:wpg="http://schemas.microsoft.com/office/word/2010/wordprocessingGroup" xmlns:wpi="http://schemas.microsoft.com/office/word/2010/wordprocessingInk" xmlns:wne="http://schemas.microsoft.com/office/word/2006/wordml" xmlns:wps="http://schemas.microsoft.com/office/word/2010/wordprocessingShape" mc:Ignorable="w14 w15 w16se wp14">
+<w:numbering xmlns:wpc="http://schemas.microsoft.com/office/word/2010/wordprocessingCanvas" xmlns:mo="http://schemas.microsoft.com/office/mac/office/2008/main" xmlns:mc="http://schemas.openxmlformats.org/markup-compatibility/2006" xmlns:mv="urn:schemas-microsoft-com:mac:vml" xmlns:o="urn:schemas-microsoft-com:office:office" xmlns:r="http://schemas.openxmlformats.org/officeDocument/2006/relationships" xmlns:m="http://schemas.openxmlformats.org/officeDocument/2006/math" xmlns:v="urn:schemas-microsoft-com:vml" xmlns:wp14="http://schemas.microsoft.com/office/word/2010/wordprocessingDrawing" xmlns:wp="http://schemas.openxmlformats.org/drawingml/2006/wordprocessingDrawing" xmlns:w10="urn:schemas-microsoft-com:office:word" xmlns:w="http://schemas.openxmlformats.org/wordprocessingml/2006/main" xmlns:w14="http://schemas.microsoft.com/office/word/2010/wordml" xmlns:w15="http://schemas.microsoft.com/office/word/2012/wordml" xmlns:wpg="http://schemas.microsoft.com/office/word/2010/wordprocessingGroup" xmlns:wpi="http://schemas.microsoft.com/office/word/2010/wordprocessingInk" xmlns:wne="http://schemas.microsoft.com/office/word/2006/wordml" xmlns:wps="http://schemas.microsoft.com/office/word/2010/wordprocessingShape" mc:Ignorable="w14 w15 wp14">
   <w:numPicBullet w:numPicBulletId="0">
     <w:pict>
       <v:shapetype id="_x0000_t75" coordsize="21600,21600" o:spt="75" o:preferrelative="t" path="m@4@5l@4@11@9@11@9@5xe" filled="f" stroked="f">
@@ -3433,12 +3536,12 @@
         <v:path o:extrusionok="f" gradientshapeok="t" o:connecttype="rect"/>
         <o:lock v:ext="edit" aspectratio="t"/>
       </v:shapetype>
-      <v:shape id="_x0000_i1028" type="#_x0000_t75" style="width:11.25pt;height:11.25pt" o:bullet="t">
+      <v:shape id="_x0000_i1036" type="#_x0000_t75" style="width:11.3pt;height:11.3pt" o:bullet="t">
         <v:imagedata r:id="rId1" o:title=""/>
       </v:shape>
     </w:pict>
   </w:numPicBullet>
-  <w:abstractNum w:abstractNumId="0" w15:restartNumberingAfterBreak="0">
+  <w:abstractNum w:abstractNumId="0">
     <w:nsid w:val="094F4D1C"/>
     <w:multiLevelType w:val="multilevel"/>
     <w:tmpl w:val="E542B5EA"/>
@@ -3587,7 +3690,7 @@
       </w:rPr>
     </w:lvl>
   </w:abstractNum>
-  <w:abstractNum w:abstractNumId="1" w15:restartNumberingAfterBreak="0">
+  <w:abstractNum w:abstractNumId="1">
     <w:nsid w:val="0A993338"/>
     <w:multiLevelType w:val="multilevel"/>
     <w:tmpl w:val="3D46F258"/>
@@ -3736,7 +3839,7 @@
       </w:rPr>
     </w:lvl>
   </w:abstractNum>
-  <w:abstractNum w:abstractNumId="2" w15:restartNumberingAfterBreak="0">
+  <w:abstractNum w:abstractNumId="2">
     <w:nsid w:val="12F62AF7"/>
     <w:multiLevelType w:val="multilevel"/>
     <w:tmpl w:val="19309DEE"/>
@@ -3885,7 +3988,7 @@
       </w:rPr>
     </w:lvl>
   </w:abstractNum>
-  <w:abstractNum w:abstractNumId="3" w15:restartNumberingAfterBreak="0">
+  <w:abstractNum w:abstractNumId="3">
     <w:nsid w:val="15517742"/>
     <w:multiLevelType w:val="multilevel"/>
     <w:tmpl w:val="D23E519A"/>
@@ -4034,7 +4137,7 @@
       </w:rPr>
     </w:lvl>
   </w:abstractNum>
-  <w:abstractNum w:abstractNumId="4" w15:restartNumberingAfterBreak="0">
+  <w:abstractNum w:abstractNumId="4">
     <w:nsid w:val="35942CA8"/>
     <w:multiLevelType w:val="multilevel"/>
     <w:tmpl w:val="4D925B2A"/>
@@ -4183,7 +4286,7 @@
       </w:rPr>
     </w:lvl>
   </w:abstractNum>
-  <w:abstractNum w:abstractNumId="5" w15:restartNumberingAfterBreak="0">
+  <w:abstractNum w:abstractNumId="5">
     <w:nsid w:val="41396921"/>
     <w:multiLevelType w:val="multilevel"/>
     <w:tmpl w:val="D9202F2A"/>
@@ -4332,7 +4435,7 @@
       </w:rPr>
     </w:lvl>
   </w:abstractNum>
-  <w:abstractNum w:abstractNumId="6" w15:restartNumberingAfterBreak="0">
+  <w:abstractNum w:abstractNumId="6">
     <w:nsid w:val="57F047B3"/>
     <w:multiLevelType w:val="hybridMultilevel"/>
     <w:tmpl w:val="D15C65A6"/>
@@ -4445,7 +4548,7 @@
       </w:rPr>
     </w:lvl>
   </w:abstractNum>
-  <w:abstractNum w:abstractNumId="7" w15:restartNumberingAfterBreak="0">
+  <w:abstractNum w:abstractNumId="7">
     <w:nsid w:val="5AA40DAB"/>
     <w:multiLevelType w:val="multilevel"/>
     <w:tmpl w:val="24621940"/>
@@ -4594,7 +4697,7 @@
       </w:rPr>
     </w:lvl>
   </w:abstractNum>
-  <w:abstractNum w:abstractNumId="8" w15:restartNumberingAfterBreak="0">
+  <w:abstractNum w:abstractNumId="8">
     <w:nsid w:val="5DCD3CAB"/>
     <w:multiLevelType w:val="multilevel"/>
     <w:tmpl w:val="5A748866"/>
@@ -4774,7 +4877,7 @@
 </file>
 
 <file path=word/styles.xml><?xml version="1.0" encoding="utf-8"?>
-<w:styles xmlns:mc="http://schemas.openxmlformats.org/markup-compatibility/2006" xmlns:r="http://schemas.openxmlformats.org/officeDocument/2006/relationships" xmlns:w="http://schemas.openxmlformats.org/wordprocessingml/2006/main" xmlns:w14="http://schemas.microsoft.com/office/word/2010/wordml" xmlns:w15="http://schemas.microsoft.com/office/word/2012/wordml" xmlns:w16se="http://schemas.microsoft.com/office/word/2015/wordml/symex" mc:Ignorable="w14 w15 w16se">
+<w:styles xmlns:mc="http://schemas.openxmlformats.org/markup-compatibility/2006" xmlns:r="http://schemas.openxmlformats.org/officeDocument/2006/relationships" xmlns:w="http://schemas.openxmlformats.org/wordprocessingml/2006/main" xmlns:w14="http://schemas.microsoft.com/office/word/2010/wordml" xmlns:w15="http://schemas.microsoft.com/office/word/2012/wordml" mc:Ignorable="w14 w15">
   <w:docDefaults>
     <w:rPrDefault>
       <w:rPr>
@@ -4784,7 +4887,7 @@
     </w:rPrDefault>
     <w:pPrDefault/>
   </w:docDefaults>
-  <w:latentStyles w:defLockedState="0" w:defUIPriority="0" w:defSemiHidden="0" w:defUnhideWhenUsed="0" w:defQFormat="0" w:count="374">
+  <w:latentStyles w:defLockedState="0" w:defUIPriority="0" w:defSemiHidden="0" w:defUnhideWhenUsed="0" w:defQFormat="0" w:count="382">
     <w:lsdException w:name="Normal" w:qFormat="1"/>
     <w:lsdException w:name="heading 1" w:qFormat="1"/>
     <w:lsdException w:name="heading 2" w:qFormat="1"/>
@@ -4802,6 +4905,7 @@
     <w:lsdException w:name="Strong" w:qFormat="1"/>
     <w:lsdException w:name="Emphasis" w:qFormat="1"/>
     <w:lsdException w:name="HTML Sample" w:semiHidden="1" w:unhideWhenUsed="1"/>
+    <w:lsdException w:name="Normal Table" w:semiHidden="1" w:unhideWhenUsed="1"/>
     <w:lsdException w:name="Outline List 1" w:semiHidden="1" w:unhideWhenUsed="1"/>
     <w:lsdException w:name="Outline List 2" w:semiHidden="1" w:unhideWhenUsed="1"/>
     <w:lsdException w:name="Outline List 3" w:semiHidden="1" w:unhideWhenUsed="1"/>
@@ -4844,6 +4948,7 @@
     <w:lsdException w:name="Table Professional" w:semiHidden="1" w:unhideWhenUsed="1"/>
     <w:lsdException w:name="Table Subtle 1" w:semiHidden="1" w:unhideWhenUsed="1"/>
     <w:lsdException w:name="Table Subtle 2" w:semiHidden="1" w:unhideWhenUsed="1"/>
+    <w:lsdException w:name="Table Web 1" w:semiHidden="1" w:unhideWhenUsed="1"/>
     <w:lsdException w:name="Table Web 2" w:semiHidden="1" w:unhideWhenUsed="1"/>
     <w:lsdException w:name="Table Web 3" w:semiHidden="1" w:unhideWhenUsed="1"/>
     <w:lsdException w:name="Table Grid" w:uiPriority="99"/>
@@ -5065,7 +5170,6 @@
     <w:lsdException w:name="List Table 7 Colorful Accent 6" w:uiPriority="52"/>
     <w:lsdException w:name="Mention" w:semiHidden="1" w:uiPriority="99" w:unhideWhenUsed="1"/>
     <w:lsdException w:name="Smart Hyperlink" w:semiHidden="1" w:uiPriority="99" w:unhideWhenUsed="1"/>
-    <w:lsdException w:name="Hashtag" w:semiHidden="1" w:uiPriority="99" w:unhideWhenUsed="1"/>
   </w:latentStyles>
   <w:style w:type="paragraph" w:default="1" w:styleId="Normal">
     <w:name w:val="Normal"/>
@@ -5230,6 +5334,7 @@
       <w:lang w:val="en-US" w:eastAsia="en-US"/>
     </w:rPr>
     <w:tblPr>
+      <w:tblInd w:w="0" w:type="dxa"/>
       <w:tblBorders>
         <w:top w:val="single" w:sz="4" w:space="0" w:color="auto"/>
         <w:left w:val="single" w:sz="4" w:space="0" w:color="auto"/>
@@ -5238,6 +5343,12 @@
         <w:insideH w:val="single" w:sz="4" w:space="0" w:color="auto"/>
         <w:insideV w:val="single" w:sz="4" w:space="0" w:color="auto"/>
       </w:tblBorders>
+      <w:tblCellMar>
+        <w:top w:w="0" w:type="dxa"/>
+        <w:left w:w="108" w:type="dxa"/>
+        <w:bottom w:w="0" w:type="dxa"/>
+        <w:right w:w="108" w:type="dxa"/>
+      </w:tblCellMar>
     </w:tblPr>
   </w:style>
   <w:style w:type="character" w:customStyle="1" w:styleId="UntertitelProfil">

</xml_diff>